<commit_message>
hw4 dry part finished
</commit_message>
<xml_diff>
--- a/HW4/submission/dry.docx
+++ b/HW4/submission/dry.docx
@@ -154,7 +154,21 @@
         <w:rPr>
           <w:rFonts w:asciiTheme="majorBidi" w:hAnsiTheme="majorBidi" w:cstheme="majorBidi"/>
         </w:rPr>
-        <w:t>It is possible to get this gadget. If we would be scouting the code after the combination of the two commands opcodes (60 and C3)  ,we may took part of another command in order to find the opcode 60 which is not so common.</w:t>
+        <w:t>It is possible to get this gadget. If we would be scouting the code after the combination of the two commands opcodes (60 and C3</w:t>
+      </w:r>
+      <w:proofErr w:type="gramStart"/>
+      <w:r>
+        <w:rPr>
+          <w:rFonts w:asciiTheme="majorBidi" w:hAnsiTheme="majorBidi" w:cstheme="majorBidi"/>
+        </w:rPr>
+        <w:t>)  ,</w:t>
+      </w:r>
+      <w:proofErr w:type="gramEnd"/>
+      <w:r>
+        <w:rPr>
+          <w:rFonts w:asciiTheme="majorBidi" w:hAnsiTheme="majorBidi" w:cstheme="majorBidi"/>
+        </w:rPr>
+        <w:t>we may took part of another command in order to find the opcode 60 which is not so common.</w:t>
       </w:r>
     </w:p>
     <w:p>
@@ -169,7 +183,21 @@
         <w:rPr>
           <w:rFonts w:asciiTheme="majorBidi" w:hAnsiTheme="majorBidi" w:cstheme="majorBidi"/>
         </w:rPr>
-        <w:t>For example : if we had the following commands at the</w:t>
+        <w:t xml:space="preserve">For </w:t>
+      </w:r>
+      <w:proofErr w:type="gramStart"/>
+      <w:r>
+        <w:rPr>
+          <w:rFonts w:asciiTheme="majorBidi" w:hAnsiTheme="majorBidi" w:cstheme="majorBidi"/>
+        </w:rPr>
+        <w:t>example :</w:t>
+      </w:r>
+      <w:proofErr w:type="gramEnd"/>
+      <w:r>
+        <w:rPr>
+          <w:rFonts w:asciiTheme="majorBidi" w:hAnsiTheme="majorBidi" w:cstheme="majorBidi"/>
+        </w:rPr>
+        <w:t xml:space="preserve"> if we had the following commands at the</w:t>
       </w:r>
       <w:r>
         <w:rPr>
@@ -220,8 +248,16 @@
         <w:rPr>
           <w:rFonts w:asciiTheme="majorBidi" w:hAnsiTheme="majorBidi" w:cstheme="majorBidi"/>
         </w:rPr>
-        <w:t>add    esp,0x60</w:t>
-      </w:r>
+        <w:t>add    esp,</w:t>
+      </w:r>
+      <w:proofErr w:type="gramStart"/>
+      <w:r>
+        <w:rPr>
+          <w:rFonts w:asciiTheme="majorBidi" w:hAnsiTheme="majorBidi" w:cstheme="majorBidi"/>
+        </w:rPr>
+        <w:t>0x60</w:t>
+      </w:r>
+      <w:proofErr w:type="gramEnd"/>
     </w:p>
     <w:p>
       <w:pPr>
@@ -269,7 +305,21 @@
         <w:rPr>
           <w:rFonts w:asciiTheme="majorBidi" w:hAnsiTheme="majorBidi" w:cstheme="majorBidi"/>
         </w:rPr>
-        <w:t>this is two commands that we can find in allot of function (as we need to return the stack pointer to it's original state before we reti=urn from the function).</w:t>
+        <w:t xml:space="preserve">this is two commands that we can find in allot of function (as we need to return the stack pointer to </w:t>
+      </w:r>
+      <w:proofErr w:type="gramStart"/>
+      <w:r>
+        <w:rPr>
+          <w:rFonts w:asciiTheme="majorBidi" w:hAnsiTheme="majorBidi" w:cstheme="majorBidi"/>
+        </w:rPr>
+        <w:t>it's</w:t>
+      </w:r>
+      <w:proofErr w:type="gramEnd"/>
+      <w:r>
+        <w:rPr>
+          <w:rFonts w:asciiTheme="majorBidi" w:hAnsiTheme="majorBidi" w:cstheme="majorBidi"/>
+        </w:rPr>
+        <w:t xml:space="preserve"> original state before we reti=urn from the function).</w:t>
       </w:r>
     </w:p>
     <w:p>
@@ -284,8 +334,16 @@
         <w:rPr>
           <w:rFonts w:asciiTheme="majorBidi" w:hAnsiTheme="majorBidi" w:cstheme="majorBidi"/>
         </w:rPr>
-        <w:t>the opcode of the two commands is translated to :</w:t>
-      </w:r>
+        <w:t xml:space="preserve">the opcode of the two commands is translated </w:t>
+      </w:r>
+      <w:proofErr w:type="gramStart"/>
+      <w:r>
+        <w:rPr>
+          <w:rFonts w:asciiTheme="majorBidi" w:hAnsiTheme="majorBidi" w:cstheme="majorBidi"/>
+        </w:rPr>
+        <w:t>to :</w:t>
+      </w:r>
+      <w:proofErr w:type="gramEnd"/>
     </w:p>
     <w:p>
       <w:pPr>
@@ -355,7 +413,21 @@
         <w:rPr>
           <w:rFonts w:asciiTheme="majorBidi" w:hAnsiTheme="majorBidi" w:cstheme="majorBidi"/>
         </w:rPr>
-        <w:t>And the last two opcode is exactly what we need.</w:t>
+        <w:t xml:space="preserve">And the last two </w:t>
+      </w:r>
+      <w:proofErr w:type="gramStart"/>
+      <w:r>
+        <w:rPr>
+          <w:rFonts w:asciiTheme="majorBidi" w:hAnsiTheme="majorBidi" w:cstheme="majorBidi"/>
+        </w:rPr>
+        <w:t>opcode</w:t>
+      </w:r>
+      <w:proofErr w:type="gramEnd"/>
+      <w:r>
+        <w:rPr>
+          <w:rFonts w:asciiTheme="majorBidi" w:hAnsiTheme="majorBidi" w:cstheme="majorBidi"/>
+        </w:rPr>
+        <w:t xml:space="preserve"> is exactly what we need.</w:t>
       </w:r>
     </w:p>
     <w:p>
@@ -374,8 +446,16 @@
         <w:rPr>
           <w:rFonts w:asciiTheme="majorBidi" w:hAnsiTheme="majorBidi" w:cstheme="majorBidi"/>
         </w:rPr>
-        <w:t>Here is a look at the stack :</w:t>
-      </w:r>
+        <w:t xml:space="preserve">Here is a look at the </w:t>
+      </w:r>
+      <w:proofErr w:type="gramStart"/>
+      <w:r>
+        <w:rPr>
+          <w:rFonts w:asciiTheme="majorBidi" w:hAnsiTheme="majorBidi" w:cstheme="majorBidi"/>
+        </w:rPr>
+        <w:t>stack :</w:t>
+      </w:r>
+      <w:proofErr w:type="gramEnd"/>
     </w:p>
     <w:tbl>
       <w:tblPr>
@@ -449,8 +529,16 @@
               <w:rPr>
                 <w:rFonts w:ascii="CourierNewPSMT" w:hAnsi="CourierNewPSMT" w:cs="CourierNewPSMT"/>
               </w:rPr>
-              <w:t>xor eax,eax</w:t>
-            </w:r>
+              <w:t xml:space="preserve">xor </w:t>
+            </w:r>
+            <w:proofErr w:type="gramStart"/>
+            <w:r>
+              <w:rPr>
+                <w:rFonts w:ascii="CourierNewPSMT" w:hAnsi="CourierNewPSMT" w:cs="CourierNewPSMT"/>
+              </w:rPr>
+              <w:t>eax,eax</w:t>
+            </w:r>
+            <w:proofErr w:type="gramEnd"/>
           </w:p>
         </w:tc>
       </w:tr>
@@ -1958,6 +2046,7 @@
         </w:rPr>
         <w:t xml:space="preserve">in order to </w:t>
       </w:r>
+      <w:proofErr w:type="gramStart"/>
       <w:r>
         <w:rPr>
           <w:rFonts w:asciiTheme="majorBidi" w:hAnsiTheme="majorBidi" w:cstheme="majorBidi"/>
@@ -1968,7 +2057,14 @@
         <w:rPr>
           <w:rFonts w:asciiTheme="majorBidi" w:hAnsiTheme="majorBidi" w:cstheme="majorBidi"/>
         </w:rPr>
-        <w:t xml:space="preserve"> the address of the start of the page in eax register (commands</w:t>
+        <w:t xml:space="preserve"> the</w:t>
+      </w:r>
+      <w:proofErr w:type="gramEnd"/>
+      <w:r>
+        <w:rPr>
+          <w:rFonts w:asciiTheme="majorBidi" w:hAnsiTheme="majorBidi" w:cstheme="majorBidi"/>
+        </w:rPr>
+        <w:t xml:space="preserve"> address of the start of the page in eax register (commands</w:t>
       </w:r>
       <w:r>
         <w:rPr>
@@ -2024,7 +2120,21 @@
         <w:rPr>
           <w:rFonts w:asciiTheme="majorBidi" w:hAnsiTheme="majorBidi" w:cstheme="majorBidi"/>
         </w:rPr>
-        <w:t xml:space="preserve"> the virtual protect address in the ebp register..(commands 13-15).</w:t>
+        <w:t xml:space="preserve"> the virtual protect address in the ebp </w:t>
+      </w:r>
+      <w:proofErr w:type="gramStart"/>
+      <w:r>
+        <w:rPr>
+          <w:rFonts w:asciiTheme="majorBidi" w:hAnsiTheme="majorBidi" w:cstheme="majorBidi"/>
+        </w:rPr>
+        <w:t>register..</w:t>
+      </w:r>
+      <w:proofErr w:type="gramEnd"/>
+      <w:r>
+        <w:rPr>
+          <w:rFonts w:asciiTheme="majorBidi" w:hAnsiTheme="majorBidi" w:cstheme="majorBidi"/>
+        </w:rPr>
+        <w:t>(commands 13-15).</w:t>
       </w:r>
     </w:p>
     <w:p>
@@ -2333,11 +2443,19 @@
           <w:rFonts w:asciiTheme="majorBidi" w:hAnsiTheme="majorBidi" w:cstheme="majorBidi"/>
         </w:rPr>
       </w:pPr>
-      <w:r>
-        <w:rPr>
-          <w:rFonts w:asciiTheme="majorBidi" w:hAnsiTheme="majorBidi" w:cstheme="majorBidi"/>
-        </w:rPr>
-        <w:t xml:space="preserve">So after </w:t>
+      <w:proofErr w:type="gramStart"/>
+      <w:r>
+        <w:rPr>
+          <w:rFonts w:asciiTheme="majorBidi" w:hAnsiTheme="majorBidi" w:cstheme="majorBidi"/>
+        </w:rPr>
+        <w:t>So</w:t>
+      </w:r>
+      <w:proofErr w:type="gramEnd"/>
+      <w:r>
+        <w:rPr>
+          <w:rFonts w:asciiTheme="majorBidi" w:hAnsiTheme="majorBidi" w:cstheme="majorBidi"/>
+        </w:rPr>
+        <w:t xml:space="preserve"> after </w:t>
       </w:r>
       <w:r>
         <w:rPr>
@@ -2349,7 +2467,21 @@
         <w:rPr>
           <w:rFonts w:asciiTheme="majorBidi" w:hAnsiTheme="majorBidi" w:cstheme="majorBidi"/>
         </w:rPr>
-        <w:t xml:space="preserve"> to edi, esi value will pop to ebx. After that will do ret to ebp 3 times , endi</w:t>
+        <w:t xml:space="preserve"> to edi, esi value will pop to ebx. After that will do ret to ebp 3 </w:t>
+      </w:r>
+      <w:proofErr w:type="gramStart"/>
+      <w:r>
+        <w:rPr>
+          <w:rFonts w:asciiTheme="majorBidi" w:hAnsiTheme="majorBidi" w:cstheme="majorBidi"/>
+        </w:rPr>
+        <w:t>times ,</w:t>
+      </w:r>
+      <w:proofErr w:type="gramEnd"/>
+      <w:r>
+        <w:rPr>
+          <w:rFonts w:asciiTheme="majorBidi" w:hAnsiTheme="majorBidi" w:cstheme="majorBidi"/>
+        </w:rPr>
+        <w:t xml:space="preserve"> endi</w:t>
       </w:r>
       <w:r>
         <w:rPr>
@@ -2385,7 +2517,21 @@
         <w:rPr>
           <w:rFonts w:asciiTheme="majorBidi" w:hAnsiTheme="majorBidi" w:cstheme="majorBidi"/>
         </w:rPr>
-        <w:t xml:space="preserve"> now we will do ret inside ecx – pusha and will push all the register to the stack the will look like this:</w:t>
+        <w:t xml:space="preserve"> now we will do ret inside ecx – pusha and will push all the register to the stack </w:t>
+      </w:r>
+      <w:proofErr w:type="gramStart"/>
+      <w:r>
+        <w:rPr>
+          <w:rFonts w:asciiTheme="majorBidi" w:hAnsiTheme="majorBidi" w:cstheme="majorBidi"/>
+        </w:rPr>
+        <w:t>the</w:t>
+      </w:r>
+      <w:proofErr w:type="gramEnd"/>
+      <w:r>
+        <w:rPr>
+          <w:rFonts w:asciiTheme="majorBidi" w:hAnsiTheme="majorBidi" w:cstheme="majorBidi"/>
+        </w:rPr>
+        <w:t xml:space="preserve"> will look like this:</w:t>
       </w:r>
     </w:p>
     <w:tbl>
@@ -2682,11 +2828,19 @@
         </w:rPr>
         <w:t xml:space="preserve">can </w:t>
       </w:r>
-      <w:r>
-        <w:rPr>
-          <w:rFonts w:asciiTheme="majorBidi" w:hAnsiTheme="majorBidi" w:cstheme="majorBidi"/>
-        </w:rPr>
-        <w:t xml:space="preserve">noticed that both edi and ebp has not changed and ecx updated to store the address of virtual protect. Now as we did before will do ret </w:t>
+      <w:proofErr w:type="gramStart"/>
+      <w:r>
+        <w:rPr>
+          <w:rFonts w:asciiTheme="majorBidi" w:hAnsiTheme="majorBidi" w:cstheme="majorBidi"/>
+        </w:rPr>
+        <w:t>noticed</w:t>
+      </w:r>
+      <w:proofErr w:type="gramEnd"/>
+      <w:r>
+        <w:rPr>
+          <w:rFonts w:asciiTheme="majorBidi" w:hAnsiTheme="majorBidi" w:cstheme="majorBidi"/>
+        </w:rPr>
+        <w:t xml:space="preserve"> that both edi and ebp has not changed and ecx updated to store the address of virtual protect. Now as we did before will do ret </w:t>
       </w:r>
       <w:r>
         <w:rPr>
@@ -2710,14 +2864,28 @@
         <w:rPr>
           <w:rFonts w:asciiTheme="majorBidi" w:hAnsiTheme="majorBidi" w:cstheme="majorBidi"/>
         </w:rPr>
-        <w:t xml:space="preserve"> (after the pops) and move  </w:t>
+        <w:t xml:space="preserve"> (after the pops) and </w:t>
+      </w:r>
+      <w:proofErr w:type="gramStart"/>
+      <w:r>
+        <w:rPr>
+          <w:rFonts w:asciiTheme="majorBidi" w:hAnsiTheme="majorBidi" w:cstheme="majorBidi"/>
+        </w:rPr>
+        <w:t xml:space="preserve">move  </w:t>
       </w:r>
       <w:r>
         <w:rPr>
           <w:rFonts w:asciiTheme="majorBidi" w:hAnsiTheme="majorBidi" w:cstheme="majorBidi"/>
         </w:rPr>
         <w:lastRenderedPageBreak/>
-        <w:t>to the V</w:t>
+        <w:t>to</w:t>
+      </w:r>
+      <w:proofErr w:type="gramEnd"/>
+      <w:r>
+        <w:rPr>
+          <w:rFonts w:asciiTheme="majorBidi" w:hAnsiTheme="majorBidi" w:cstheme="majorBidi"/>
+        </w:rPr>
+        <w:t xml:space="preserve"> the V</w:t>
       </w:r>
       <w:r>
         <w:rPr>
@@ -2741,7 +2909,21 @@
         <w:rPr>
           <w:rFonts w:asciiTheme="majorBidi" w:hAnsiTheme="majorBidi" w:cstheme="majorBidi"/>
         </w:rPr>
-        <w:t>. We can see the return address of VP is now the start of the page  and it's parameters are:</w:t>
+        <w:t xml:space="preserve">. We can see the return address of VP is now the start of the </w:t>
+      </w:r>
+      <w:proofErr w:type="gramStart"/>
+      <w:r>
+        <w:rPr>
+          <w:rFonts w:asciiTheme="majorBidi" w:hAnsiTheme="majorBidi" w:cstheme="majorBidi"/>
+        </w:rPr>
+        <w:t>page  and</w:t>
+      </w:r>
+      <w:proofErr w:type="gramEnd"/>
+      <w:r>
+        <w:rPr>
+          <w:rFonts w:asciiTheme="majorBidi" w:hAnsiTheme="majorBidi" w:cstheme="majorBidi"/>
+        </w:rPr>
+        <w:t xml:space="preserve"> it's parameters are:</w:t>
       </w:r>
     </w:p>
     <w:p>
@@ -2789,7 +2971,15 @@
         <w:bidi w:val="0"/>
       </w:pPr>
       <w:r>
-        <w:t xml:space="preserve">The value of the new Permissions should be 40000040 since inserting only 40000000 will be problematic since it containing null values (00). </w:t>
+        <w:t xml:space="preserve">The value of the new Permissions should be 40000040 since inserting only 40000000 will be problematic since it </w:t>
+      </w:r>
+      <w:proofErr w:type="gramStart"/>
+      <w:r>
+        <w:t>containing</w:t>
+      </w:r>
+      <w:proofErr w:type="gramEnd"/>
+      <w:r>
+        <w:t xml:space="preserve"> null values (00). </w:t>
       </w:r>
     </w:p>
     <w:p>
@@ -2819,7 +3009,21 @@
         <w:rPr>
           <w:rFonts w:asciiTheme="majorBidi" w:hAnsiTheme="majorBidi" w:cstheme="majorBidi"/>
         </w:rPr>
-        <w:t>We saw in the tutorial that there are some things that we can’t write when implementing stack overflow such as null (00), ‘\n’</w:t>
+        <w:t xml:space="preserve">We saw in the tutorial that there are some things that we </w:t>
+      </w:r>
+      <w:proofErr w:type="gramStart"/>
+      <w:r>
+        <w:rPr>
+          <w:rFonts w:asciiTheme="majorBidi" w:hAnsiTheme="majorBidi" w:cstheme="majorBidi"/>
+        </w:rPr>
+        <w:t>can’t</w:t>
+      </w:r>
+      <w:proofErr w:type="gramEnd"/>
+      <w:r>
+        <w:rPr>
+          <w:rFonts w:asciiTheme="majorBidi" w:hAnsiTheme="majorBidi" w:cstheme="majorBidi"/>
+        </w:rPr>
+        <w:t xml:space="preserve"> write when implementing stack overflow such as null (00), ‘\n’</w:t>
       </w:r>
       <w:r>
         <w:rPr>
@@ -2865,7 +3069,35 @@
         <w:rPr>
           <w:rFonts w:asciiTheme="majorBidi" w:hAnsiTheme="majorBidi" w:cstheme="majorBidi"/>
         </w:rPr>
-        <w:t>Because we can’t use this value, we will enter the value F6 to the neg function. This way, we won’t enter the value 0A in the buffer, but the value F6. Now, before we will execute anything, we can use the neg function to get the wanted value – neg(F6) = 0A.</w:t>
+        <w:t xml:space="preserve">Because we </w:t>
+      </w:r>
+      <w:proofErr w:type="gramStart"/>
+      <w:r>
+        <w:rPr>
+          <w:rFonts w:asciiTheme="majorBidi" w:hAnsiTheme="majorBidi" w:cstheme="majorBidi"/>
+        </w:rPr>
+        <w:t>can’t</w:t>
+      </w:r>
+      <w:proofErr w:type="gramEnd"/>
+      <w:r>
+        <w:rPr>
+          <w:rFonts w:asciiTheme="majorBidi" w:hAnsiTheme="majorBidi" w:cstheme="majorBidi"/>
+        </w:rPr>
+        <w:t xml:space="preserve"> use this value, we will enter the value F6 to the neg function. This way, we </w:t>
+      </w:r>
+      <w:proofErr w:type="gramStart"/>
+      <w:r>
+        <w:rPr>
+          <w:rFonts w:asciiTheme="majorBidi" w:hAnsiTheme="majorBidi" w:cstheme="majorBidi"/>
+        </w:rPr>
+        <w:t>won’t</w:t>
+      </w:r>
+      <w:proofErr w:type="gramEnd"/>
+      <w:r>
+        <w:rPr>
+          <w:rFonts w:asciiTheme="majorBidi" w:hAnsiTheme="majorBidi" w:cstheme="majorBidi"/>
+        </w:rPr>
+        <w:t xml:space="preserve"> enter the value 0A in the buffer, but the value F6. Now, before we will execute anything, we can use the neg function to get the wanted value – neg(F6) = 0A.</w:t>
       </w:r>
     </w:p>
     <w:p>
@@ -3018,7 +3250,43 @@
           <w:sz w:val="24"/>
           <w:szCs w:val="24"/>
         </w:rPr>
-        <w:t>At first glance of hw4_client.exe trough IDA everything seems in order. There is a request for username and password that  is checked through the server using the methods we already saw (send and recv) . after going trough couple of check up to find to any vulnerability, we found out that whilst the username length is limited to up to 31 letters there is no such limitation on the password length, and therefore the  exe is exposed to buffer overflow. We needed a way to pass trough the username and password checks that are been done after we are returning from the function. So we deci</w:t>
+        <w:t xml:space="preserve">At first glance of hw4_client.exe trough IDA everything seems in order. There is a request for username and password </w:t>
+      </w:r>
+      <w:proofErr w:type="gramStart"/>
+      <w:r>
+        <w:rPr>
+          <w:rFonts w:asciiTheme="majorBidi" w:hAnsiTheme="majorBidi" w:cstheme="majorBidi"/>
+          <w:sz w:val="24"/>
+          <w:szCs w:val="24"/>
+        </w:rPr>
+        <w:t>that  is</w:t>
+      </w:r>
+      <w:proofErr w:type="gramEnd"/>
+      <w:r>
+        <w:rPr>
+          <w:rFonts w:asciiTheme="majorBidi" w:hAnsiTheme="majorBidi" w:cstheme="majorBidi"/>
+          <w:sz w:val="24"/>
+          <w:szCs w:val="24"/>
+        </w:rPr>
+        <w:t xml:space="preserve"> checked through the server using the methods we already saw (send and recv) . after going trough couple of check up to find to any vulnerability, we found out that whilst the username length is limited to up to 31 letters there is no such limitation on the password length, and therefore </w:t>
+      </w:r>
+      <w:proofErr w:type="gramStart"/>
+      <w:r>
+        <w:rPr>
+          <w:rFonts w:asciiTheme="majorBidi" w:hAnsiTheme="majorBidi" w:cstheme="majorBidi"/>
+          <w:sz w:val="24"/>
+          <w:szCs w:val="24"/>
+        </w:rPr>
+        <w:t>the  exe</w:t>
+      </w:r>
+      <w:proofErr w:type="gramEnd"/>
+      <w:r>
+        <w:rPr>
+          <w:rFonts w:asciiTheme="majorBidi" w:hAnsiTheme="majorBidi" w:cstheme="majorBidi"/>
+          <w:sz w:val="24"/>
+          <w:szCs w:val="24"/>
+        </w:rPr>
+        <w:t xml:space="preserve"> is exposed to buffer overflow. We needed a way to pass trough the username and password checks that are been done after we are returning from the function. So we deci</w:t>
       </w:r>
       <w:r>
         <w:rPr>
@@ -3042,7 +3310,25 @@
           <w:sz w:val="24"/>
           <w:szCs w:val="24"/>
         </w:rPr>
-        <w:t xml:space="preserve">rest of the code (and the authentication check ) in address </w:t>
+        <w:t xml:space="preserve">rest of the code (and the authentication </w:t>
+      </w:r>
+      <w:proofErr w:type="gramStart"/>
+      <w:r>
+        <w:rPr>
+          <w:rFonts w:asciiTheme="majorBidi" w:hAnsiTheme="majorBidi" w:cstheme="majorBidi"/>
+          <w:sz w:val="24"/>
+          <w:szCs w:val="24"/>
+        </w:rPr>
+        <w:t>check )</w:t>
+      </w:r>
+      <w:proofErr w:type="gramEnd"/>
+      <w:r>
+        <w:rPr>
+          <w:rFonts w:asciiTheme="majorBidi" w:hAnsiTheme="majorBidi" w:cstheme="majorBidi"/>
+          <w:sz w:val="24"/>
+          <w:szCs w:val="24"/>
+        </w:rPr>
+        <w:t xml:space="preserve"> in address </w:t>
       </w:r>
       <w:r>
         <w:rPr>
@@ -3090,15 +3376,33 @@
           <w:sz w:val="24"/>
           <w:szCs w:val="24"/>
         </w:rPr>
-        <w:t>" as a user name</w:t>
-      </w:r>
-      <w:r>
-        <w:rPr>
-          <w:rFonts w:asciiTheme="majorBidi" w:hAnsiTheme="majorBidi" w:cstheme="majorBidi"/>
-          <w:sz w:val="24"/>
-          <w:szCs w:val="24"/>
-        </w:rPr>
-        <w:t>(which will be overwritten again as we insert the password)</w:t>
+        <w:t xml:space="preserve">" as a user </w:t>
+      </w:r>
+      <w:proofErr w:type="gramStart"/>
+      <w:r>
+        <w:rPr>
+          <w:rFonts w:asciiTheme="majorBidi" w:hAnsiTheme="majorBidi" w:cstheme="majorBidi"/>
+          <w:sz w:val="24"/>
+          <w:szCs w:val="24"/>
+        </w:rPr>
+        <w:t>name</w:t>
+      </w:r>
+      <w:r>
+        <w:rPr>
+          <w:rFonts w:asciiTheme="majorBidi" w:hAnsiTheme="majorBidi" w:cstheme="majorBidi"/>
+          <w:sz w:val="24"/>
+          <w:szCs w:val="24"/>
+        </w:rPr>
+        <w:t>(</w:t>
+      </w:r>
+      <w:proofErr w:type="gramEnd"/>
+      <w:r>
+        <w:rPr>
+          <w:rFonts w:asciiTheme="majorBidi" w:hAnsiTheme="majorBidi" w:cstheme="majorBidi"/>
+          <w:sz w:val="24"/>
+          <w:szCs w:val="24"/>
+        </w:rPr>
+        <w:t>which will be overwritten again as we insert the password)</w:t>
       </w:r>
       <w:r>
         <w:rPr>
@@ -3147,7 +3451,25 @@
           <w:szCs w:val="24"/>
         </w:rPr>
         <w:lastRenderedPageBreak/>
-        <w:t xml:space="preserve">needed to insert a password. The problem is that the password address is located higher than the username address, so in order to reach the return address and changed it we needed to </w:t>
+        <w:t xml:space="preserve">needed to insert a password. The problem is that the password address is located higher than the username address, so </w:t>
+      </w:r>
+      <w:proofErr w:type="gramStart"/>
+      <w:r>
+        <w:rPr>
+          <w:rFonts w:asciiTheme="majorBidi" w:hAnsiTheme="majorBidi" w:cstheme="majorBidi"/>
+          <w:sz w:val="24"/>
+          <w:szCs w:val="24"/>
+        </w:rPr>
+        <w:t>in order to</w:t>
+      </w:r>
+      <w:proofErr w:type="gramEnd"/>
+      <w:r>
+        <w:rPr>
+          <w:rFonts w:asciiTheme="majorBidi" w:hAnsiTheme="majorBidi" w:cstheme="majorBidi"/>
+          <w:sz w:val="24"/>
+          <w:szCs w:val="24"/>
+        </w:rPr>
+        <w:t xml:space="preserve"> reach the return address and changed it we needed to </w:t>
       </w:r>
       <w:r>
         <w:rPr>
@@ -3359,13 +3681,23 @@
         </w:rPr>
         <w:t xml:space="preserve"> </w:t>
       </w:r>
-      <w:r>
-        <w:rPr>
-          <w:rFonts w:asciiTheme="majorBidi" w:hAnsiTheme="majorBidi" w:cstheme="majorBidi"/>
-          <w:sz w:val="24"/>
-          <w:szCs w:val="24"/>
-        </w:rPr>
-        <w:t xml:space="preserve">in order to </w:t>
+      <w:proofErr w:type="gramStart"/>
+      <w:r>
+        <w:rPr>
+          <w:rFonts w:asciiTheme="majorBidi" w:hAnsiTheme="majorBidi" w:cstheme="majorBidi"/>
+          <w:sz w:val="24"/>
+          <w:szCs w:val="24"/>
+        </w:rPr>
+        <w:t>in order to</w:t>
+      </w:r>
+      <w:proofErr w:type="gramEnd"/>
+      <w:r>
+        <w:rPr>
+          <w:rFonts w:asciiTheme="majorBidi" w:hAnsiTheme="majorBidi" w:cstheme="majorBidi"/>
+          <w:sz w:val="24"/>
+          <w:szCs w:val="24"/>
+        </w:rPr>
+        <w:t xml:space="preserve"> </w:t>
       </w:r>
       <w:r>
         <w:rPr>
@@ -3559,7 +3891,43 @@
           <w:sz w:val="24"/>
           <w:szCs w:val="24"/>
         </w:rPr>
-        <w:t xml:space="preserve"> assignment, so we tried to  log in with all of the accounts. The Wizrds and the giant showed us the same menu and messages as the goblin did. But when we logged using the archer account we found out that he is an admin and there fore has more permissions and his menu contained more options:</w:t>
+        <w:t xml:space="preserve"> assignment, so we tried </w:t>
+      </w:r>
+      <w:proofErr w:type="gramStart"/>
+      <w:r>
+        <w:rPr>
+          <w:rFonts w:asciiTheme="majorBidi" w:hAnsiTheme="majorBidi" w:cstheme="majorBidi"/>
+          <w:sz w:val="24"/>
+          <w:szCs w:val="24"/>
+        </w:rPr>
+        <w:t>to  log</w:t>
+      </w:r>
+      <w:proofErr w:type="gramEnd"/>
+      <w:r>
+        <w:rPr>
+          <w:rFonts w:asciiTheme="majorBidi" w:hAnsiTheme="majorBidi" w:cstheme="majorBidi"/>
+          <w:sz w:val="24"/>
+          <w:szCs w:val="24"/>
+        </w:rPr>
+        <w:t xml:space="preserve"> in with all of the accounts. The Wizrds and the giant showed us the same menu and messages as the goblin did. But when we logged using the archer </w:t>
+      </w:r>
+      <w:proofErr w:type="gramStart"/>
+      <w:r>
+        <w:rPr>
+          <w:rFonts w:asciiTheme="majorBidi" w:hAnsiTheme="majorBidi" w:cstheme="majorBidi"/>
+          <w:sz w:val="24"/>
+          <w:szCs w:val="24"/>
+        </w:rPr>
+        <w:t>account</w:t>
+      </w:r>
+      <w:proofErr w:type="gramEnd"/>
+      <w:r>
+        <w:rPr>
+          <w:rFonts w:asciiTheme="majorBidi" w:hAnsiTheme="majorBidi" w:cstheme="majorBidi"/>
+          <w:sz w:val="24"/>
+          <w:szCs w:val="24"/>
+        </w:rPr>
+        <w:t xml:space="preserve"> we found out that he is an admin and there fore has more permissions and his menu contained more options:</w:t>
       </w:r>
     </w:p>
     <w:p>
@@ -3659,6 +4027,16 @@
           <w:u w:val="single"/>
         </w:rPr>
       </w:pPr>
+      <w:r>
+        <w:rPr>
+          <w:rFonts w:asciiTheme="majorBidi" w:hAnsiTheme="majorBidi" w:cstheme="majorBidi"/>
+          <w:sz w:val="24"/>
+          <w:szCs w:val="24"/>
+          <w:u w:val="single"/>
+        </w:rPr>
+        <w:lastRenderedPageBreak/>
+        <w:t>Part3:</w:t>
+      </w:r>
     </w:p>
     <w:p>
       <w:pPr>
@@ -3667,9 +4045,164 @@
           <w:rFonts w:asciiTheme="majorBidi" w:hAnsiTheme="majorBidi" w:cstheme="majorBidi"/>
           <w:sz w:val="24"/>
           <w:szCs w:val="24"/>
-          <w:u w:val="single"/>
-        </w:rPr>
-      </w:pPr>
+        </w:rPr>
+      </w:pPr>
+      <w:r>
+        <w:rPr>
+          <w:rFonts w:asciiTheme="majorBidi" w:hAnsiTheme="majorBidi" w:cstheme="majorBidi"/>
+          <w:sz w:val="24"/>
+          <w:szCs w:val="24"/>
+        </w:rPr>
+        <w:t xml:space="preserve">After each time PEEK code is being picked as the action to send to the server, another call for scanf is placed in order the get the command the user want to be executed inside the folder designated to us. As we saw from the </w:t>
+      </w:r>
+      <w:r>
+        <w:rPr>
+          <w:rFonts w:asciiTheme="majorBidi" w:hAnsiTheme="majorBidi" w:cstheme="majorBidi"/>
+          <w:sz w:val="24"/>
+          <w:szCs w:val="24"/>
+        </w:rPr>
+        <w:t>first</w:t>
+      </w:r>
+      <w:r>
+        <w:rPr>
+          <w:rFonts w:asciiTheme="majorBidi" w:hAnsiTheme="majorBidi" w:cstheme="majorBidi"/>
+          <w:sz w:val="24"/>
+          <w:szCs w:val="24"/>
+        </w:rPr>
+        <w:t xml:space="preserve"> part, the scanf </w:t>
+      </w:r>
+      <w:r>
+        <w:rPr>
+          <w:rFonts w:asciiTheme="majorBidi" w:hAnsiTheme="majorBidi" w:cstheme="majorBidi"/>
+          <w:sz w:val="24"/>
+          <w:szCs w:val="24"/>
+        </w:rPr>
+        <w:t xml:space="preserve">input is not limited to any number of </w:t>
+      </w:r>
+      <w:proofErr w:type="gramStart"/>
+      <w:r>
+        <w:rPr>
+          <w:rFonts w:asciiTheme="majorBidi" w:hAnsiTheme="majorBidi" w:cstheme="majorBidi"/>
+          <w:sz w:val="24"/>
+          <w:szCs w:val="24"/>
+        </w:rPr>
+        <w:t>bytes,  the</w:t>
+      </w:r>
+      <w:proofErr w:type="gramEnd"/>
+      <w:r>
+        <w:rPr>
+          <w:rFonts w:asciiTheme="majorBidi" w:hAnsiTheme="majorBidi" w:cstheme="majorBidi"/>
+          <w:sz w:val="24"/>
+          <w:szCs w:val="24"/>
+        </w:rPr>
+        <w:t xml:space="preserve"> buffer is located just below the sub routine </w:t>
+      </w:r>
+      <w:r>
+        <w:rPr>
+          <w:rFonts w:asciiTheme="majorBidi" w:hAnsiTheme="majorBidi" w:cstheme="majorBidi"/>
+          <w:sz w:val="24"/>
+          <w:szCs w:val="24"/>
+        </w:rPr>
+        <w:t>sub_4019BD</w:t>
+      </w:r>
+      <w:r>
+        <w:rPr>
+          <w:rFonts w:asciiTheme="majorBidi" w:hAnsiTheme="majorBidi" w:cstheme="majorBidi"/>
+          <w:sz w:val="24"/>
+          <w:szCs w:val="24"/>
+        </w:rPr>
+        <w:t xml:space="preserve"> stack:, allowing us the overflow the stack of </w:t>
+      </w:r>
+      <w:r>
+        <w:rPr>
+          <w:rFonts w:asciiTheme="majorBidi" w:hAnsiTheme="majorBidi" w:cstheme="majorBidi"/>
+          <w:sz w:val="24"/>
+          <w:szCs w:val="24"/>
+        </w:rPr>
+        <w:t>sub_401BFA</w:t>
+      </w:r>
+      <w:r>
+        <w:rPr>
+          <w:rFonts w:asciiTheme="majorBidi" w:hAnsiTheme="majorBidi" w:cstheme="majorBidi"/>
+          <w:sz w:val="24"/>
+          <w:szCs w:val="24"/>
+        </w:rPr>
+        <w:t xml:space="preserve">. We overflow the stack until </w:t>
+      </w:r>
+      <w:proofErr w:type="gramStart"/>
+      <w:r>
+        <w:rPr>
+          <w:rFonts w:asciiTheme="majorBidi" w:hAnsiTheme="majorBidi" w:cstheme="majorBidi"/>
+          <w:sz w:val="24"/>
+          <w:szCs w:val="24"/>
+        </w:rPr>
+        <w:t>we  reached</w:t>
+      </w:r>
+      <w:proofErr w:type="gramEnd"/>
+      <w:r>
+        <w:rPr>
+          <w:rFonts w:asciiTheme="majorBidi" w:hAnsiTheme="majorBidi" w:cstheme="majorBidi"/>
+          <w:sz w:val="24"/>
+          <w:szCs w:val="24"/>
+        </w:rPr>
+        <w:t xml:space="preserve"> the return address from </w:t>
+      </w:r>
+      <w:r>
+        <w:rPr>
+          <w:rFonts w:asciiTheme="majorBidi" w:hAnsiTheme="majorBidi" w:cstheme="majorBidi"/>
+          <w:sz w:val="24"/>
+          <w:szCs w:val="24"/>
+        </w:rPr>
+        <w:t>sub_4019BD</w:t>
+      </w:r>
+      <w:r>
+        <w:rPr>
+          <w:rFonts w:asciiTheme="majorBidi" w:hAnsiTheme="majorBidi" w:cstheme="majorBidi"/>
+          <w:sz w:val="24"/>
+          <w:szCs w:val="24"/>
+        </w:rPr>
+        <w:t xml:space="preserve">, so we overwrote it with </w:t>
+      </w:r>
+      <w:r>
+        <w:rPr>
+          <w:rFonts w:asciiTheme="majorBidi" w:hAnsiTheme="majorBidi" w:cstheme="majorBidi"/>
+          <w:sz w:val="24"/>
+          <w:szCs w:val="24"/>
+        </w:rPr>
+        <w:t xml:space="preserve">a </w:t>
+      </w:r>
+      <w:r>
+        <w:rPr>
+          <w:rFonts w:asciiTheme="majorBidi" w:hAnsiTheme="majorBidi" w:cstheme="majorBidi"/>
+          <w:sz w:val="24"/>
+          <w:szCs w:val="24"/>
+        </w:rPr>
+        <w:t>address</w:t>
+      </w:r>
+      <w:r>
+        <w:rPr>
+          <w:rFonts w:asciiTheme="majorBidi" w:hAnsiTheme="majorBidi" w:cstheme="majorBidi"/>
+          <w:sz w:val="24"/>
+          <w:szCs w:val="24"/>
+        </w:rPr>
+        <w:t xml:space="preserve"> we found</w:t>
+      </w:r>
+      <w:r>
+        <w:rPr>
+          <w:rFonts w:asciiTheme="majorBidi" w:hAnsiTheme="majorBidi" w:cstheme="majorBidi"/>
+          <w:sz w:val="24"/>
+          <w:szCs w:val="24"/>
+        </w:rPr>
+        <w:t>- a gadget we search on the current modules the were being used by the program</w:t>
+      </w:r>
+      <w:r>
+        <w:rPr>
+          <w:rFonts w:asciiTheme="majorBidi" w:hAnsiTheme="majorBidi" w:cstheme="majorBidi"/>
+          <w:sz w:val="24"/>
+          <w:szCs w:val="24"/>
+        </w:rPr>
+        <w:t xml:space="preserve"> that will continue the program execution on a code we inserted in stack as part of the scanf input.</w:t>
+      </w:r>
     </w:p>
     <w:p>
       <w:pPr>
@@ -3685,27 +4218,679 @@
           <w:rFonts w:asciiTheme="majorBidi" w:hAnsiTheme="majorBidi" w:cstheme="majorBidi"/>
           <w:sz w:val="24"/>
           <w:szCs w:val="24"/>
-          <w:u w:val="single"/>
-        </w:rPr>
-        <w:t>Part 4:</w:t>
+        </w:rPr>
+        <w:t xml:space="preserve">We used </w:t>
+      </w:r>
+      <w:proofErr w:type="gramStart"/>
+      <w:r>
+        <w:rPr>
+          <w:rFonts w:asciiTheme="majorBidi" w:hAnsiTheme="majorBidi" w:cstheme="majorBidi"/>
+          <w:sz w:val="24"/>
+          <w:szCs w:val="24"/>
+        </w:rPr>
+        <w:t>get</w:t>
+      </w:r>
+      <w:proofErr w:type="gramEnd"/>
+      <w:r>
+        <w:rPr>
+          <w:rFonts w:asciiTheme="majorBidi" w:hAnsiTheme="majorBidi" w:cstheme="majorBidi"/>
+          <w:sz w:val="24"/>
+          <w:szCs w:val="24"/>
+        </w:rPr>
+        <w:t xml:space="preserve"> functions in the utils.py file given to us in order to find a rop gadget the will all</w:t>
+      </w:r>
+      <w:r>
+        <w:rPr>
+          <w:rFonts w:asciiTheme="majorBidi" w:hAnsiTheme="majorBidi" w:cstheme="majorBidi"/>
+          <w:sz w:val="24"/>
+          <w:szCs w:val="24"/>
+        </w:rPr>
+        <w:t>o</w:t>
+      </w:r>
+      <w:r>
+        <w:rPr>
+          <w:rFonts w:asciiTheme="majorBidi" w:hAnsiTheme="majorBidi" w:cstheme="majorBidi"/>
+          <w:sz w:val="24"/>
+          <w:szCs w:val="24"/>
+        </w:rPr>
+        <w:t>w us to jump to our code. Using getGadgetAd</w:t>
+      </w:r>
+      <w:r>
+        <w:rPr>
+          <w:rFonts w:asciiTheme="majorBidi" w:hAnsiTheme="majorBidi" w:cstheme="majorBidi"/>
+          <w:sz w:val="24"/>
+          <w:szCs w:val="24"/>
+        </w:rPr>
+        <w:t>d</w:t>
+      </w:r>
+      <w:r>
+        <w:rPr>
+          <w:rFonts w:asciiTheme="majorBidi" w:hAnsiTheme="majorBidi" w:cstheme="majorBidi"/>
+          <w:sz w:val="24"/>
+          <w:szCs w:val="24"/>
+        </w:rPr>
+        <w:t xml:space="preserve">ress allowed us to search exactly for the rop gadget we looked after – "jmp esp" .by inserting the rop opcode as an input to the function it searches for each couple of opcode for exact sequence of hex letters from the start of the module (using getModule handle to give us the address </w:t>
+      </w:r>
+      <w:proofErr w:type="gramStart"/>
+      <w:r>
+        <w:rPr>
+          <w:rFonts w:asciiTheme="majorBidi" w:hAnsiTheme="majorBidi" w:cstheme="majorBidi"/>
+          <w:sz w:val="24"/>
+          <w:szCs w:val="24"/>
+        </w:rPr>
+        <w:t>of  the</w:t>
+      </w:r>
+      <w:proofErr w:type="gramEnd"/>
+      <w:r>
+        <w:rPr>
+          <w:rFonts w:asciiTheme="majorBidi" w:hAnsiTheme="majorBidi" w:cstheme="majorBidi"/>
+          <w:sz w:val="24"/>
+          <w:szCs w:val="24"/>
+        </w:rPr>
+        <w:t xml:space="preserve"> module</w:t>
+      </w:r>
+      <w:r>
+        <w:rPr>
+          <w:rFonts w:asciiTheme="majorBidi" w:hAnsiTheme="majorBidi" w:cstheme="majorBidi"/>
+          <w:sz w:val="24"/>
+          <w:szCs w:val="24"/>
+        </w:rPr>
+        <w:t xml:space="preserve"> </w:t>
+      </w:r>
+      <w:r>
+        <w:rPr>
+          <w:rFonts w:asciiTheme="majorBidi" w:hAnsiTheme="majorBidi" w:cstheme="majorBidi"/>
+          <w:sz w:val="24"/>
+          <w:szCs w:val="24"/>
+        </w:rPr>
+        <w:t xml:space="preserve">in the current run of the program </w:t>
+      </w:r>
+      <w:r>
+        <w:rPr>
+          <w:rFonts w:asciiTheme="majorBidi" w:hAnsiTheme="majorBidi" w:cstheme="majorBidi"/>
+          <w:sz w:val="24"/>
+          <w:szCs w:val="24"/>
+        </w:rPr>
+        <w:t xml:space="preserve">. lucky for us, the module </w:t>
+      </w:r>
+      <w:proofErr w:type="gramStart"/>
+      <w:r>
+        <w:rPr>
+          <w:rFonts w:asciiTheme="majorBidi" w:hAnsiTheme="majorBidi" w:cstheme="majorBidi"/>
+          <w:sz w:val="24"/>
+          <w:szCs w:val="24"/>
+        </w:rPr>
+        <w:t>ntdll.dlll</w:t>
+      </w:r>
+      <w:proofErr w:type="gramEnd"/>
+      <w:r>
+        <w:rPr>
+          <w:rFonts w:asciiTheme="majorBidi" w:hAnsiTheme="majorBidi" w:cstheme="majorBidi"/>
+          <w:sz w:val="24"/>
+          <w:szCs w:val="24"/>
+        </w:rPr>
+        <w:t xml:space="preserve"> loading addresss is the same one in every execution, allowing us the find the rop "jump esp" in the same location. We took the rop address and placed it the return addess, and after that the opcode for jump to the start of the buffer we wrote our shell into. </w:t>
+      </w:r>
+      <w:proofErr w:type="gramStart"/>
+      <w:r>
+        <w:rPr>
+          <w:rFonts w:asciiTheme="majorBidi" w:hAnsiTheme="majorBidi" w:cstheme="majorBidi"/>
+          <w:sz w:val="24"/>
+          <w:szCs w:val="24"/>
+        </w:rPr>
+        <w:t>So</w:t>
+      </w:r>
+      <w:proofErr w:type="gramEnd"/>
+      <w:r>
+        <w:rPr>
+          <w:rFonts w:asciiTheme="majorBidi" w:hAnsiTheme="majorBidi" w:cstheme="majorBidi"/>
+          <w:sz w:val="24"/>
+          <w:szCs w:val="24"/>
+        </w:rPr>
+        <w:t xml:space="preserve"> the next time </w:t>
+      </w:r>
+      <w:r>
+        <w:rPr>
+          <w:rFonts w:asciiTheme="majorBidi" w:hAnsiTheme="majorBidi" w:cstheme="majorBidi"/>
+          <w:sz w:val="24"/>
+          <w:szCs w:val="24"/>
+        </w:rPr>
+        <w:t>sub_4019BD</w:t>
+      </w:r>
+      <w:r>
+        <w:rPr>
+          <w:rFonts w:asciiTheme="majorBidi" w:hAnsiTheme="majorBidi" w:cstheme="majorBidi"/>
+          <w:sz w:val="24"/>
+          <w:szCs w:val="24"/>
+        </w:rPr>
+        <w:t xml:space="preserve"> is finished ebp address is called- </w:t>
+      </w:r>
+      <w:r>
+        <w:rPr>
+          <w:rFonts w:asciiTheme="majorBidi" w:hAnsiTheme="majorBidi" w:cstheme="majorBidi"/>
+          <w:sz w:val="24"/>
+          <w:szCs w:val="24"/>
+        </w:rPr>
+        <w:t>jumping</w:t>
+      </w:r>
+      <w:r>
+        <w:rPr>
+          <w:rFonts w:asciiTheme="majorBidi" w:hAnsiTheme="majorBidi" w:cstheme="majorBidi"/>
+          <w:sz w:val="24"/>
+          <w:szCs w:val="24"/>
+        </w:rPr>
+        <w:t xml:space="preserve"> to ntdll.dll rop </w:t>
+      </w:r>
+      <w:r>
+        <w:rPr>
+          <w:rFonts w:asciiTheme="majorBidi" w:hAnsiTheme="majorBidi" w:cstheme="majorBidi"/>
+          <w:sz w:val="24"/>
+          <w:szCs w:val="24"/>
+        </w:rPr>
+        <w:t>address</w:t>
+      </w:r>
+      <w:r>
+        <w:rPr>
+          <w:rFonts w:asciiTheme="majorBidi" w:hAnsiTheme="majorBidi" w:cstheme="majorBidi"/>
+          <w:sz w:val="24"/>
+          <w:szCs w:val="24"/>
+        </w:rPr>
+        <w:t xml:space="preserve"> that will call jump esp and reading the next command from the start navigating it the our shell and </w:t>
+      </w:r>
+      <w:r>
+        <w:rPr>
+          <w:rFonts w:asciiTheme="majorBidi" w:hAnsiTheme="majorBidi" w:cstheme="majorBidi"/>
+          <w:sz w:val="24"/>
+          <w:szCs w:val="24"/>
+        </w:rPr>
+        <w:t>executing</w:t>
+      </w:r>
+      <w:r>
+        <w:rPr>
+          <w:rFonts w:asciiTheme="majorBidi" w:hAnsiTheme="majorBidi" w:cstheme="majorBidi"/>
+          <w:sz w:val="24"/>
+          <w:szCs w:val="24"/>
+        </w:rPr>
+        <w:t xml:space="preserve"> the code that we wrote:</w:t>
       </w:r>
     </w:p>
     <w:p>
       <w:pPr>
+        <w:pStyle w:val="a3"/>
+        <w:numPr>
+          <w:ilvl w:val="0"/>
+          <w:numId w:val="15"/>
+        </w:numPr>
         <w:bidi w:val="0"/>
         <w:rPr>
           <w:rFonts w:asciiTheme="majorBidi" w:hAnsiTheme="majorBidi" w:cstheme="majorBidi"/>
-          <w:sz w:val="24"/>
-          <w:szCs w:val="24"/>
-        </w:rPr>
-      </w:pPr>
-      <w:r>
-        <w:rPr>
-          <w:rFonts w:asciiTheme="majorBidi" w:hAnsiTheme="majorBidi" w:cstheme="majorBidi"/>
-          <w:sz w:val="24"/>
-          <w:szCs w:val="24"/>
-        </w:rPr>
-        <w:t>To find out what PEEK is doing, first of all we ran the command, we can see that it’s waiting for some input. We try the input “msg” and got an error:</w:t>
+        </w:rPr>
+      </w:pPr>
+      <w:r>
+        <w:rPr>
+          <w:rFonts w:asciiTheme="majorBidi" w:hAnsiTheme="majorBidi" w:cstheme="majorBidi"/>
+        </w:rPr>
+        <w:t xml:space="preserve">Calling memset </w:t>
+      </w:r>
+      <w:r>
+        <w:rPr>
+          <w:rFonts w:asciiTheme="majorBidi" w:hAnsiTheme="majorBidi" w:cstheme="majorBidi"/>
+        </w:rPr>
+        <w:t>function to</w:t>
+      </w:r>
+      <w:r>
+        <w:rPr>
+          <w:rFonts w:asciiTheme="majorBidi" w:hAnsiTheme="majorBidi" w:cstheme="majorBidi"/>
+        </w:rPr>
+        <w:t xml:space="preserve"> reset</w:t>
+      </w:r>
+      <w:r>
+        <w:rPr>
+          <w:rFonts w:asciiTheme="majorBidi" w:hAnsiTheme="majorBidi" w:cstheme="majorBidi"/>
+        </w:rPr>
+        <w:t xml:space="preserve"> the stack for the output from the server.</w:t>
+      </w:r>
+    </w:p>
+    <w:p>
+      <w:pPr>
+        <w:pStyle w:val="a3"/>
+        <w:numPr>
+          <w:ilvl w:val="0"/>
+          <w:numId w:val="15"/>
+        </w:numPr>
+        <w:bidi w:val="0"/>
+        <w:rPr>
+          <w:rFonts w:asciiTheme="majorBidi" w:hAnsiTheme="majorBidi" w:cstheme="majorBidi"/>
+        </w:rPr>
+      </w:pPr>
+      <w:r>
+        <w:rPr>
+          <w:rFonts w:asciiTheme="majorBidi" w:hAnsiTheme="majorBidi" w:cstheme="majorBidi"/>
+        </w:rPr>
+        <w:t>Calling scanf to receive the next peek instruction from the user.</w:t>
+      </w:r>
+    </w:p>
+    <w:p>
+      <w:pPr>
+        <w:pStyle w:val="a3"/>
+        <w:numPr>
+          <w:ilvl w:val="0"/>
+          <w:numId w:val="15"/>
+        </w:numPr>
+        <w:bidi w:val="0"/>
+        <w:rPr>
+          <w:rFonts w:asciiTheme="majorBidi" w:hAnsiTheme="majorBidi" w:cstheme="majorBidi"/>
+        </w:rPr>
+      </w:pPr>
+      <w:r>
+        <w:rPr>
+          <w:rFonts w:asciiTheme="majorBidi" w:hAnsiTheme="majorBidi" w:cstheme="majorBidi"/>
+        </w:rPr>
+        <w:t xml:space="preserve">Calling strlen </w:t>
+      </w:r>
+      <w:proofErr w:type="gramStart"/>
+      <w:r>
+        <w:rPr>
+          <w:rFonts w:asciiTheme="majorBidi" w:hAnsiTheme="majorBidi" w:cstheme="majorBidi"/>
+        </w:rPr>
+        <w:t>in order to</w:t>
+      </w:r>
+      <w:proofErr w:type="gramEnd"/>
+      <w:r>
+        <w:rPr>
+          <w:rFonts w:asciiTheme="majorBidi" w:hAnsiTheme="majorBidi" w:cstheme="majorBidi"/>
+        </w:rPr>
+        <w:t xml:space="preserve"> calculate the length of the inserted user input.</w:t>
+      </w:r>
+    </w:p>
+    <w:p>
+      <w:pPr>
+        <w:pStyle w:val="a3"/>
+        <w:numPr>
+          <w:ilvl w:val="0"/>
+          <w:numId w:val="15"/>
+        </w:numPr>
+        <w:bidi w:val="0"/>
+        <w:rPr>
+          <w:rFonts w:asciiTheme="majorBidi" w:hAnsiTheme="majorBidi" w:cstheme="majorBidi"/>
+        </w:rPr>
+      </w:pPr>
+      <w:r>
+        <w:rPr>
+          <w:rFonts w:asciiTheme="majorBidi" w:hAnsiTheme="majorBidi" w:cstheme="majorBidi"/>
+        </w:rPr>
+        <w:t>C</w:t>
+      </w:r>
+      <w:r>
+        <w:rPr>
+          <w:rFonts w:asciiTheme="majorBidi" w:hAnsiTheme="majorBidi" w:cstheme="majorBidi"/>
+        </w:rPr>
+        <w:t>omparing th</w:t>
+      </w:r>
+      <w:r>
+        <w:rPr>
+          <w:rFonts w:asciiTheme="majorBidi" w:hAnsiTheme="majorBidi" w:cstheme="majorBidi"/>
+        </w:rPr>
+        <w:t>e input don’t' start with exit otherwise finish the execution.</w:t>
+      </w:r>
+    </w:p>
+    <w:p>
+      <w:pPr>
+        <w:pStyle w:val="a3"/>
+        <w:numPr>
+          <w:ilvl w:val="0"/>
+          <w:numId w:val="15"/>
+        </w:numPr>
+        <w:bidi w:val="0"/>
+        <w:rPr>
+          <w:rFonts w:asciiTheme="majorBidi" w:hAnsiTheme="majorBidi" w:cstheme="majorBidi"/>
+        </w:rPr>
+      </w:pPr>
+      <w:r>
+        <w:rPr>
+          <w:rFonts w:asciiTheme="majorBidi" w:hAnsiTheme="majorBidi" w:cstheme="majorBidi"/>
+        </w:rPr>
+        <w:t xml:space="preserve">Calling </w:t>
+      </w:r>
+      <w:r>
+        <w:rPr>
+          <w:rFonts w:asciiTheme="majorBidi" w:hAnsiTheme="majorBidi" w:cstheme="majorBidi"/>
+        </w:rPr>
+        <w:t>loc_401892</w:t>
+      </w:r>
+      <w:r>
+        <w:rPr>
+          <w:rFonts w:asciiTheme="majorBidi" w:hAnsiTheme="majorBidi" w:cstheme="majorBidi"/>
+        </w:rPr>
+        <w:t xml:space="preserve"> – the function that communicates with the server and sends him the input from the </w:t>
+      </w:r>
+      <w:r>
+        <w:rPr>
+          <w:rFonts w:asciiTheme="majorBidi" w:hAnsiTheme="majorBidi" w:cstheme="majorBidi"/>
+        </w:rPr>
+        <w:t>user. And get back the message on the address we designated on the server (that was reset earlier).</w:t>
+      </w:r>
+    </w:p>
+    <w:p>
+      <w:pPr>
+        <w:pStyle w:val="a3"/>
+        <w:numPr>
+          <w:ilvl w:val="0"/>
+          <w:numId w:val="15"/>
+        </w:numPr>
+        <w:bidi w:val="0"/>
+        <w:rPr>
+          <w:rFonts w:asciiTheme="majorBidi" w:hAnsiTheme="majorBidi" w:cstheme="majorBidi"/>
+        </w:rPr>
+      </w:pPr>
+      <w:r>
+        <w:rPr>
+          <w:rFonts w:asciiTheme="majorBidi" w:hAnsiTheme="majorBidi" w:cstheme="majorBidi"/>
+        </w:rPr>
+        <w:t xml:space="preserve">Jumping back to the end of sub_4019bd </w:t>
+      </w:r>
+      <w:proofErr w:type="gramStart"/>
+      <w:r>
+        <w:rPr>
+          <w:rFonts w:asciiTheme="majorBidi" w:hAnsiTheme="majorBidi" w:cstheme="majorBidi"/>
+        </w:rPr>
+        <w:t>in order to</w:t>
+      </w:r>
+      <w:proofErr w:type="gramEnd"/>
+      <w:r>
+        <w:rPr>
+          <w:rFonts w:asciiTheme="majorBidi" w:hAnsiTheme="majorBidi" w:cstheme="majorBidi"/>
+        </w:rPr>
+        <w:t xml:space="preserve"> call again jmp esp from ntdll.dll module and start the whole shellcode run again.</w:t>
+      </w:r>
+    </w:p>
+    <w:p>
+      <w:pPr>
+        <w:bidi w:val="0"/>
+        <w:rPr>
+          <w:rFonts w:asciiTheme="majorBidi" w:hAnsiTheme="majorBidi" w:cstheme="majorBidi"/>
+          <w:sz w:val="24"/>
+          <w:szCs w:val="24"/>
+        </w:rPr>
+      </w:pPr>
+      <w:r>
+        <w:rPr>
+          <w:rFonts w:asciiTheme="majorBidi" w:hAnsiTheme="majorBidi" w:cstheme="majorBidi"/>
+          <w:sz w:val="24"/>
+          <w:szCs w:val="24"/>
+        </w:rPr>
+        <w:t xml:space="preserve">We padded the rest of the shell code with </w:t>
+      </w:r>
+      <w:r>
+        <w:rPr>
+          <w:rFonts w:asciiTheme="majorBidi" w:hAnsiTheme="majorBidi" w:cstheme="majorBidi"/>
+          <w:sz w:val="24"/>
+          <w:szCs w:val="24"/>
+        </w:rPr>
+        <w:t xml:space="preserve">couple of </w:t>
+      </w:r>
+      <w:r>
+        <w:rPr>
+          <w:rFonts w:asciiTheme="majorBidi" w:hAnsiTheme="majorBidi" w:cstheme="majorBidi"/>
+          <w:sz w:val="24"/>
+          <w:szCs w:val="24"/>
+        </w:rPr>
+        <w:t xml:space="preserve">nop's and </w:t>
+      </w:r>
+      <w:r>
+        <w:rPr>
+          <w:rFonts w:asciiTheme="majorBidi" w:hAnsiTheme="majorBidi" w:cstheme="majorBidi"/>
+          <w:sz w:val="24"/>
+          <w:szCs w:val="24"/>
+        </w:rPr>
+        <w:t xml:space="preserve">tons of </w:t>
+      </w:r>
+      <w:r>
+        <w:rPr>
+          <w:rFonts w:asciiTheme="majorBidi" w:hAnsiTheme="majorBidi" w:cstheme="majorBidi"/>
+          <w:sz w:val="24"/>
+          <w:szCs w:val="24"/>
+        </w:rPr>
+        <w:t>NULL</w:t>
+      </w:r>
+      <w:r>
+        <w:rPr>
+          <w:rFonts w:asciiTheme="majorBidi" w:hAnsiTheme="majorBidi" w:cstheme="majorBidi"/>
+          <w:sz w:val="24"/>
+          <w:szCs w:val="24"/>
+        </w:rPr>
+        <w:t xml:space="preserve">s to get to the </w:t>
+      </w:r>
+    </w:p>
+    <w:p>
+      <w:pPr>
+        <w:bidi w:val="0"/>
+        <w:rPr>
+          <w:rFonts w:asciiTheme="majorBidi" w:hAnsiTheme="majorBidi" w:cstheme="majorBidi"/>
+          <w:sz w:val="24"/>
+          <w:szCs w:val="24"/>
+        </w:rPr>
+      </w:pPr>
+      <w:r>
+        <w:rPr>
+          <w:rFonts w:asciiTheme="majorBidi" w:hAnsiTheme="majorBidi" w:cstheme="majorBidi"/>
+          <w:sz w:val="24"/>
+          <w:szCs w:val="24"/>
+        </w:rPr>
+        <w:t xml:space="preserve">The place that was selected to contain the input from the user and the output from the server message was the rest of the stack we </w:t>
+      </w:r>
+      <w:proofErr w:type="gramStart"/>
+      <w:r>
+        <w:rPr>
+          <w:rFonts w:asciiTheme="majorBidi" w:hAnsiTheme="majorBidi" w:cstheme="majorBidi"/>
+          <w:sz w:val="24"/>
+          <w:szCs w:val="24"/>
+        </w:rPr>
+        <w:t>didn't</w:t>
+      </w:r>
+      <w:proofErr w:type="gramEnd"/>
+      <w:r>
+        <w:rPr>
+          <w:rFonts w:asciiTheme="majorBidi" w:hAnsiTheme="majorBidi" w:cstheme="majorBidi"/>
+          <w:sz w:val="24"/>
+          <w:szCs w:val="24"/>
+        </w:rPr>
+        <w:t xml:space="preserve"> used for our code, thus using the stack space as both </w:t>
+      </w:r>
+      <w:r>
+        <w:rPr>
+          <w:rFonts w:asciiTheme="majorBidi" w:hAnsiTheme="majorBidi" w:cstheme="majorBidi"/>
+          <w:sz w:val="24"/>
+          <w:szCs w:val="24"/>
+        </w:rPr>
+        <w:t xml:space="preserve">execution code holder and data structure. Both spaces never collided since the input/output address was beneath our code thus preserving it from being demolished by any subsequent input/output and since the original code was place from 40000 address it </w:t>
+      </w:r>
+      <w:proofErr w:type="gramStart"/>
+      <w:r>
+        <w:rPr>
+          <w:rFonts w:asciiTheme="majorBidi" w:hAnsiTheme="majorBidi" w:cstheme="majorBidi"/>
+          <w:sz w:val="24"/>
+          <w:szCs w:val="24"/>
+        </w:rPr>
+        <w:t>was  also</w:t>
+      </w:r>
+      <w:proofErr w:type="gramEnd"/>
+      <w:r>
+        <w:rPr>
+          <w:rFonts w:asciiTheme="majorBidi" w:hAnsiTheme="majorBidi" w:cstheme="majorBidi"/>
+          <w:sz w:val="24"/>
+          <w:szCs w:val="24"/>
+        </w:rPr>
+        <w:t xml:space="preserve"> left untouched. (Padding the rest of the stack overflown by NULL made sure that any string stored there will not be ambiguously interpreted as any other string longer than what we inserted</w:t>
+      </w:r>
+      <w:proofErr w:type="gramStart"/>
+      <w:r>
+        <w:rPr>
+          <w:rFonts w:asciiTheme="majorBidi" w:hAnsiTheme="majorBidi" w:cstheme="majorBidi"/>
+          <w:sz w:val="24"/>
+          <w:szCs w:val="24"/>
+        </w:rPr>
+        <w:t>. )</w:t>
+      </w:r>
+      <w:proofErr w:type="gramEnd"/>
+    </w:p>
+    <w:p>
+      <w:pPr>
+        <w:bidi w:val="0"/>
+        <w:rPr>
+          <w:rFonts w:asciiTheme="majorBidi" w:hAnsiTheme="majorBidi" w:cstheme="majorBidi"/>
+          <w:sz w:val="24"/>
+          <w:szCs w:val="24"/>
+        </w:rPr>
+      </w:pPr>
+      <w:r>
+        <w:rPr>
+          <w:rFonts w:asciiTheme="majorBidi" w:hAnsiTheme="majorBidi" w:cstheme="majorBidi"/>
+          <w:sz w:val="24"/>
+          <w:szCs w:val="24"/>
+        </w:rPr>
+        <w:lastRenderedPageBreak/>
+        <w:t xml:space="preserve">By using the </w:t>
+      </w:r>
+      <w:r>
+        <w:rPr>
+          <w:rFonts w:asciiTheme="majorBidi" w:hAnsiTheme="majorBidi" w:cstheme="majorBidi"/>
+        </w:rPr>
+        <w:t>loc_401892</w:t>
+      </w:r>
+      <w:r>
+        <w:rPr>
+          <w:rFonts w:asciiTheme="majorBidi" w:hAnsiTheme="majorBidi" w:cstheme="majorBidi"/>
+          <w:sz w:val="24"/>
+          <w:szCs w:val="24"/>
+        </w:rPr>
+        <w:t xml:space="preserve"> sub routine, we </w:t>
+      </w:r>
+      <w:proofErr w:type="gramStart"/>
+      <w:r>
+        <w:rPr>
+          <w:rFonts w:asciiTheme="majorBidi" w:hAnsiTheme="majorBidi" w:cstheme="majorBidi"/>
+          <w:sz w:val="24"/>
+          <w:szCs w:val="24"/>
+        </w:rPr>
+        <w:t>didn’t</w:t>
+      </w:r>
+      <w:proofErr w:type="gramEnd"/>
+      <w:r>
+        <w:rPr>
+          <w:rFonts w:asciiTheme="majorBidi" w:hAnsiTheme="majorBidi" w:cstheme="majorBidi"/>
+          <w:sz w:val="24"/>
+          <w:szCs w:val="24"/>
+        </w:rPr>
+        <w:t xml:space="preserve"> have to search to heavly after any kind of server data and the subroutine did the job for us in terms of communicating with the server. (assuming we gave it the right arguments).</w:t>
+      </w:r>
+    </w:p>
+    <w:p>
+      <w:pPr>
+        <w:bidi w:val="0"/>
+        <w:rPr>
+          <w:rFonts w:asciiTheme="majorBidi" w:hAnsiTheme="majorBidi" w:cstheme="majorBidi"/>
+          <w:sz w:val="24"/>
+          <w:szCs w:val="24"/>
+        </w:rPr>
+      </w:pPr>
+      <w:r>
+        <w:rPr>
+          <w:rFonts w:asciiTheme="majorBidi" w:hAnsiTheme="majorBidi" w:cstheme="majorBidi"/>
+          <w:sz w:val="24"/>
+          <w:szCs w:val="24"/>
+        </w:rPr>
+        <w:t xml:space="preserve">We avoided any mistake inserting any </w:t>
+      </w:r>
+      <w:r>
+        <w:rPr>
+          <w:rFonts w:asciiTheme="majorBidi" w:hAnsiTheme="majorBidi" w:cstheme="majorBidi"/>
+          <w:sz w:val="24"/>
+          <w:szCs w:val="24"/>
+        </w:rPr>
+        <w:t xml:space="preserve">string character than can be interpreted as others by inserting any string to the shell code and any input after that in bytes- we parsed each command and each input to </w:t>
+      </w:r>
+      <w:r>
+        <w:rPr>
+          <w:rFonts w:asciiTheme="majorBidi" w:hAnsiTheme="majorBidi" w:cstheme="majorBidi"/>
+          <w:sz w:val="24"/>
+          <w:szCs w:val="24"/>
+        </w:rPr>
+        <w:t>byte array</w:t>
+      </w:r>
+      <w:r>
+        <w:rPr>
+          <w:rFonts w:asciiTheme="majorBidi" w:hAnsiTheme="majorBidi" w:cstheme="majorBidi"/>
+          <w:sz w:val="24"/>
+          <w:szCs w:val="24"/>
+        </w:rPr>
+        <w:t xml:space="preserve"> and inserted them carefully byte by byte.</w:t>
+      </w:r>
+    </w:p>
+    <w:p>
+      <w:pPr>
+        <w:bidi w:val="0"/>
+        <w:rPr>
+          <w:rFonts w:asciiTheme="majorBidi" w:hAnsiTheme="majorBidi" w:cstheme="majorBidi"/>
+          <w:sz w:val="24"/>
+          <w:szCs w:val="24"/>
+          <w:u w:val="single"/>
+        </w:rPr>
+      </w:pPr>
+    </w:p>
+    <w:p>
+      <w:pPr>
+        <w:bidi w:val="0"/>
+        <w:rPr>
+          <w:rFonts w:asciiTheme="majorBidi" w:hAnsiTheme="majorBidi" w:cstheme="majorBidi"/>
+          <w:sz w:val="24"/>
+          <w:szCs w:val="24"/>
+        </w:rPr>
+      </w:pPr>
+      <w:r>
+        <w:rPr>
+          <w:rFonts w:asciiTheme="majorBidi" w:hAnsiTheme="majorBidi" w:cstheme="majorBidi"/>
+          <w:sz w:val="24"/>
+          <w:szCs w:val="24"/>
+          <w:u w:val="single"/>
+        </w:rPr>
+        <w:t>Part 4:</w:t>
+      </w:r>
+    </w:p>
+    <w:p>
+      <w:pPr>
+        <w:bidi w:val="0"/>
+        <w:rPr>
+          <w:rFonts w:asciiTheme="majorBidi" w:hAnsiTheme="majorBidi" w:cstheme="majorBidi"/>
+          <w:sz w:val="24"/>
+          <w:szCs w:val="24"/>
+        </w:rPr>
+      </w:pPr>
+      <w:r>
+        <w:rPr>
+          <w:rFonts w:asciiTheme="majorBidi" w:hAnsiTheme="majorBidi" w:cstheme="majorBidi"/>
+          <w:sz w:val="24"/>
+          <w:szCs w:val="24"/>
+        </w:rPr>
+        <w:t xml:space="preserve">To find out what PEEK is doing, </w:t>
+      </w:r>
+      <w:proofErr w:type="gramStart"/>
+      <w:r>
+        <w:rPr>
+          <w:rFonts w:asciiTheme="majorBidi" w:hAnsiTheme="majorBidi" w:cstheme="majorBidi"/>
+          <w:sz w:val="24"/>
+          <w:szCs w:val="24"/>
+        </w:rPr>
+        <w:t>first of all</w:t>
+      </w:r>
+      <w:proofErr w:type="gramEnd"/>
+      <w:r>
+        <w:rPr>
+          <w:rFonts w:asciiTheme="majorBidi" w:hAnsiTheme="majorBidi" w:cstheme="majorBidi"/>
+          <w:sz w:val="24"/>
+          <w:szCs w:val="24"/>
+        </w:rPr>
+        <w:t xml:space="preserve"> we ran the command, we can see that it’s waiting for some input. We try the input “msg” and got an error:</w:t>
       </w:r>
       <w:r>
         <w:rPr>
@@ -3841,6 +5026,7 @@
         <w:br/>
         <w:t xml:space="preserve">We call the command PEEK and, in the input, we will insert </w:t>
       </w:r>
+      <w:proofErr w:type="gramStart"/>
       <w:r>
         <w:rPr>
           <w:rFonts w:asciiTheme="majorBidi" w:hAnsiTheme="majorBidi" w:cstheme="majorBidi"/>
@@ -3871,6 +5057,7 @@
         </w:rPr>
         <w:t>*</w:t>
       </w:r>
+      <w:proofErr w:type="gramEnd"/>
       <w:r>
         <w:rPr>
           <w:rFonts w:asciiTheme="majorBidi" w:hAnsiTheme="majorBidi" w:cstheme="majorBidi"/>
@@ -4014,6 +5201,7 @@
           <w:sz w:val="24"/>
           <w:szCs w:val="24"/>
         </w:rPr>
+        <w:lastRenderedPageBreak/>
         <w:t>In the example we can see that the value we insert to the PEEK function is a ‘*’ (as we said before) and then we run another function – date. We can see the output of date after the output of the PEEK.</w:t>
       </w:r>
     </w:p>
@@ -4022,20 +5210,49 @@
         <w:bidi w:val="0"/>
         <w:rPr>
           <w:rFonts w:asciiTheme="majorBidi" w:hAnsiTheme="majorBidi" w:cstheme="majorBidi"/>
-          <w:color w:val="FF0000"/>
-          <w:sz w:val="24"/>
-          <w:szCs w:val="24"/>
-        </w:rPr>
-      </w:pPr>
-      <w:r>
-        <w:rPr>
-          <w:rFonts w:asciiTheme="majorBidi" w:hAnsiTheme="majorBidi" w:cstheme="majorBidi"/>
-          <w:color w:val="FF0000"/>
-          <w:sz w:val="24"/>
-          <w:szCs w:val="24"/>
-          <w:highlight w:val="yellow"/>
-        </w:rPr>
-        <w:t>** A short description about the implementation in the python file **</w:t>
+          <w:sz w:val="24"/>
+          <w:szCs w:val="24"/>
+        </w:rPr>
+      </w:pPr>
+      <w:r>
+        <w:rPr>
+          <w:rFonts w:asciiTheme="majorBidi" w:hAnsiTheme="majorBidi" w:cstheme="majorBidi"/>
+          <w:sz w:val="24"/>
+          <w:szCs w:val="24"/>
+        </w:rPr>
+        <w:t>In order that we keep on running commands on the server we added the script attack_shell</w:t>
+      </w:r>
+      <w:r>
+        <w:rPr>
+          <w:rFonts w:asciiTheme="majorBidi" w:hAnsiTheme="majorBidi" w:cstheme="majorBidi"/>
+          <w:sz w:val="24"/>
+          <w:szCs w:val="24"/>
+        </w:rPr>
+        <w:t>.py</w:t>
+      </w:r>
+      <w:r>
+        <w:rPr>
+          <w:rFonts w:asciiTheme="majorBidi" w:hAnsiTheme="majorBidi" w:cstheme="majorBidi"/>
+          <w:sz w:val="24"/>
+          <w:szCs w:val="24"/>
+        </w:rPr>
+        <w:t xml:space="preserve"> a while loop that keep on reading the input interpreting it to bytes and inserting it to the shell until an exit string is being </w:t>
+      </w:r>
+      <w:r>
+        <w:rPr>
+          <w:rFonts w:asciiTheme="majorBidi" w:hAnsiTheme="majorBidi" w:cstheme="majorBidi"/>
+          <w:sz w:val="24"/>
+          <w:szCs w:val="24"/>
+        </w:rPr>
+        <w:t>inserted.</w:t>
+      </w:r>
+      <w:r>
+        <w:rPr>
+          <w:rFonts w:asciiTheme="majorBidi" w:hAnsiTheme="majorBidi" w:cstheme="majorBidi"/>
+          <w:sz w:val="24"/>
+          <w:szCs w:val="24"/>
+        </w:rPr>
+        <w:t xml:space="preserve"> </w:t>
       </w:r>
     </w:p>
     <w:p>
@@ -4129,16 +5346,7 @@
           <w:sz w:val="24"/>
           <w:szCs w:val="24"/>
         </w:rPr>
-        <w:t xml:space="preserve">This file is interesting because </w:t>
-      </w:r>
-      <w:r>
-        <w:rPr>
-          <w:rFonts w:asciiTheme="majorBidi" w:hAnsiTheme="majorBidi" w:cstheme="majorBidi"/>
-          <w:sz w:val="24"/>
-          <w:szCs w:val="24"/>
-        </w:rPr>
-        <w:lastRenderedPageBreak/>
-        <w:t xml:space="preserve">we can see in the file information about the fires and about the knights (which we could not see anywhere else). </w:t>
+        <w:t xml:space="preserve">This file is interesting because we can see in the file information about the fires and about the knights (which we could not see anywhere else). </w:t>
       </w:r>
       <w:r>
         <w:rPr>
@@ -4154,7 +5362,25 @@
           <w:sz w:val="24"/>
           <w:szCs w:val="24"/>
         </w:rPr>
-        <w:t>because we do not want the knights to be infected and we don’t want fires on the board.</w:t>
+        <w:t xml:space="preserve">because we do not want the knights to be infected and we </w:t>
+      </w:r>
+      <w:proofErr w:type="gramStart"/>
+      <w:r>
+        <w:rPr>
+          <w:rFonts w:asciiTheme="majorBidi" w:hAnsiTheme="majorBidi" w:cstheme="majorBidi"/>
+          <w:sz w:val="24"/>
+          <w:szCs w:val="24"/>
+        </w:rPr>
+        <w:t>don’t</w:t>
+      </w:r>
+      <w:proofErr w:type="gramEnd"/>
+      <w:r>
+        <w:rPr>
+          <w:rFonts w:asciiTheme="majorBidi" w:hAnsiTheme="majorBidi" w:cstheme="majorBidi"/>
+          <w:sz w:val="24"/>
+          <w:szCs w:val="24"/>
+        </w:rPr>
+        <w:t xml:space="preserve"> want fires on the board.</w:t>
       </w:r>
       <w:r>
         <w:rPr>
@@ -4251,13 +5477,23 @@
         </w:rPr>
         <w:t xml:space="preserve">From the previous part, we know that we can run commands on the server. </w:t>
       </w:r>
-      <w:r>
-        <w:rPr>
-          <w:rFonts w:asciiTheme="majorBidi" w:hAnsiTheme="majorBidi" w:cstheme="majorBidi"/>
-          <w:sz w:val="24"/>
-          <w:szCs w:val="24"/>
-        </w:rPr>
-        <w:t>Let’s insert the command that updates the config file</w:t>
+      <w:proofErr w:type="gramStart"/>
+      <w:r>
+        <w:rPr>
+          <w:rFonts w:asciiTheme="majorBidi" w:hAnsiTheme="majorBidi" w:cstheme="majorBidi"/>
+          <w:sz w:val="24"/>
+          <w:szCs w:val="24"/>
+        </w:rPr>
+        <w:t>Let’s</w:t>
+      </w:r>
+      <w:proofErr w:type="gramEnd"/>
+      <w:r>
+        <w:rPr>
+          <w:rFonts w:asciiTheme="majorBidi" w:hAnsiTheme="majorBidi" w:cstheme="majorBidi"/>
+          <w:sz w:val="24"/>
+          <w:szCs w:val="24"/>
+        </w:rPr>
+        <w:t xml:space="preserve"> insert the command that updates the config file</w:t>
       </w:r>
       <w:r>
         <w:rPr>
@@ -4335,7 +5571,25 @@
           <w:sz w:val="24"/>
           <w:szCs w:val="24"/>
         </w:rPr>
-        <w:t>"config\attack.config ;  echo 'Fires: False\nRivals: True\nKnights Infected: False\nRobber Hunted: True' &gt; config\attack.config"</w:t>
+        <w:t>"</w:t>
+      </w:r>
+      <w:proofErr w:type="gramStart"/>
+      <w:r>
+        <w:rPr>
+          <w:rFonts w:asciiTheme="majorBidi" w:hAnsiTheme="majorBidi" w:cstheme="majorBidi"/>
+          <w:sz w:val="24"/>
+          <w:szCs w:val="24"/>
+        </w:rPr>
+        <w:t>config\attack.config ;</w:t>
+      </w:r>
+      <w:proofErr w:type="gramEnd"/>
+      <w:r>
+        <w:rPr>
+          <w:rFonts w:asciiTheme="majorBidi" w:hAnsiTheme="majorBidi" w:cstheme="majorBidi"/>
+          <w:sz w:val="24"/>
+          <w:szCs w:val="24"/>
+        </w:rPr>
+        <w:t xml:space="preserve">  echo 'Fires: False\nRivals: True\nKnights Infected: False\nRobber Hunted: True' &gt; config\attack.config"</w:t>
       </w:r>
     </w:p>
     <w:p>
@@ -4395,15 +5649,25 @@
           <w:sz w:val="24"/>
           <w:szCs w:val="24"/>
         </w:rPr>
-        <w:t>We can see that the file updates!</w:t>
-      </w:r>
-      <w:r>
-        <w:rPr>
-          <w:rFonts w:asciiTheme="majorBidi" w:hAnsiTheme="majorBidi" w:cstheme="majorBidi"/>
-          <w:sz w:val="24"/>
-          <w:szCs w:val="24"/>
-        </w:rPr>
-        <w:t xml:space="preserve"> We logged into the website (with archer user) and saw that the fire is out.</w:t>
+        <w:t xml:space="preserve">Using the functions we build in attack_shell.py in the previous part, all we had to do is to import the functions from </w:t>
+      </w:r>
+      <w:proofErr w:type="gramStart"/>
+      <w:r>
+        <w:rPr>
+          <w:rFonts w:asciiTheme="majorBidi" w:hAnsiTheme="majorBidi" w:cstheme="majorBidi"/>
+          <w:sz w:val="24"/>
+          <w:szCs w:val="24"/>
+        </w:rPr>
+        <w:t>the  previous</w:t>
+      </w:r>
+      <w:proofErr w:type="gramEnd"/>
+      <w:r>
+        <w:rPr>
+          <w:rFonts w:asciiTheme="majorBidi" w:hAnsiTheme="majorBidi" w:cstheme="majorBidi"/>
+          <w:sz w:val="24"/>
+          <w:szCs w:val="24"/>
+        </w:rPr>
+        <w:t xml:space="preserve"> part, execute a sub process for hw4_client.exe the same way as we did before, doing the same shell attack as before, but this time after the shell code is being executed we simply added the string overwriting attack.config file and finished the hw4_client execution.</w:t>
       </w:r>
     </w:p>
     <w:p>
@@ -4415,37 +5679,22 @@
           <w:szCs w:val="24"/>
         </w:rPr>
       </w:pPr>
-    </w:p>
-    <w:p>
-      <w:pPr>
-        <w:bidi w:val="0"/>
-        <w:rPr>
-          <w:rFonts w:asciiTheme="majorBidi" w:hAnsiTheme="majorBidi" w:cstheme="majorBidi"/>
-          <w:color w:val="FF0000"/>
-          <w:sz w:val="24"/>
-          <w:szCs w:val="24"/>
-        </w:rPr>
-      </w:pPr>
-      <w:r>
-        <w:rPr>
-          <w:rFonts w:asciiTheme="majorBidi" w:hAnsiTheme="majorBidi" w:cstheme="majorBidi"/>
-          <w:color w:val="FF0000"/>
-          <w:sz w:val="24"/>
-          <w:szCs w:val="24"/>
-          <w:highlight w:val="yellow"/>
-        </w:rPr>
-        <w:t>** A short description about the implementation in the python file **</w:t>
-      </w:r>
-    </w:p>
-    <w:p>
-      <w:pPr>
-        <w:bidi w:val="0"/>
-        <w:rPr>
-          <w:rFonts w:asciiTheme="majorBidi" w:hAnsiTheme="majorBidi" w:cstheme="majorBidi"/>
-          <w:sz w:val="24"/>
-          <w:szCs w:val="24"/>
-        </w:rPr>
-      </w:pPr>
+      <w:r>
+        <w:rPr>
+          <w:rFonts w:asciiTheme="majorBidi" w:hAnsiTheme="majorBidi" w:cstheme="majorBidi"/>
+          <w:sz w:val="24"/>
+          <w:szCs w:val="24"/>
+        </w:rPr>
+        <w:t>We can see that the file updates!</w:t>
+      </w:r>
+      <w:r>
+        <w:rPr>
+          <w:rFonts w:asciiTheme="majorBidi" w:hAnsiTheme="majorBidi" w:cstheme="majorBidi"/>
+          <w:sz w:val="24"/>
+          <w:szCs w:val="24"/>
+        </w:rPr>
+        <w:t xml:space="preserve"> We logged into the website (with archer user) and saw that the fire is out.</w:t>
+      </w:r>
     </w:p>
     <w:sectPr>
       <w:pgSz w:w="11906" w:h="16838"/>
@@ -5308,6 +6557,119 @@
     </w:lvl>
   </w:abstractNum>
   <w:abstractNum w:abstractNumId="9" w15:restartNumberingAfterBreak="0">
+    <w:nsid w:val="511C5941"/>
+    <w:multiLevelType w:val="hybridMultilevel"/>
+    <w:tmpl w:val="AF46A9B0"/>
+    <w:lvl w:ilvl="0" w:tplc="04090001">
+      <w:start w:val="1"/>
+      <w:numFmt w:val="bullet"/>
+      <w:lvlText w:val=""/>
+      <w:lvlJc w:val="left"/>
+      <w:pPr>
+        <w:ind w:left="720" w:hanging="360"/>
+      </w:pPr>
+      <w:rPr>
+        <w:rFonts w:ascii="Symbol" w:hAnsi="Symbol" w:hint="default"/>
+      </w:rPr>
+    </w:lvl>
+    <w:lvl w:ilvl="1" w:tplc="04090003" w:tentative="1">
+      <w:start w:val="1"/>
+      <w:numFmt w:val="bullet"/>
+      <w:lvlText w:val="o"/>
+      <w:lvlJc w:val="left"/>
+      <w:pPr>
+        <w:ind w:left="1440" w:hanging="360"/>
+      </w:pPr>
+      <w:rPr>
+        <w:rFonts w:ascii="Courier New" w:hAnsi="Courier New" w:cs="Courier New" w:hint="default"/>
+      </w:rPr>
+    </w:lvl>
+    <w:lvl w:ilvl="2" w:tplc="04090005" w:tentative="1">
+      <w:start w:val="1"/>
+      <w:numFmt w:val="bullet"/>
+      <w:lvlText w:val=""/>
+      <w:lvlJc w:val="left"/>
+      <w:pPr>
+        <w:ind w:left="2160" w:hanging="360"/>
+      </w:pPr>
+      <w:rPr>
+        <w:rFonts w:ascii="Wingdings" w:hAnsi="Wingdings" w:hint="default"/>
+      </w:rPr>
+    </w:lvl>
+    <w:lvl w:ilvl="3" w:tplc="04090001" w:tentative="1">
+      <w:start w:val="1"/>
+      <w:numFmt w:val="bullet"/>
+      <w:lvlText w:val=""/>
+      <w:lvlJc w:val="left"/>
+      <w:pPr>
+        <w:ind w:left="2880" w:hanging="360"/>
+      </w:pPr>
+      <w:rPr>
+        <w:rFonts w:ascii="Symbol" w:hAnsi="Symbol" w:hint="default"/>
+      </w:rPr>
+    </w:lvl>
+    <w:lvl w:ilvl="4" w:tplc="04090003" w:tentative="1">
+      <w:start w:val="1"/>
+      <w:numFmt w:val="bullet"/>
+      <w:lvlText w:val="o"/>
+      <w:lvlJc w:val="left"/>
+      <w:pPr>
+        <w:ind w:left="3600" w:hanging="360"/>
+      </w:pPr>
+      <w:rPr>
+        <w:rFonts w:ascii="Courier New" w:hAnsi="Courier New" w:cs="Courier New" w:hint="default"/>
+      </w:rPr>
+    </w:lvl>
+    <w:lvl w:ilvl="5" w:tplc="04090005" w:tentative="1">
+      <w:start w:val="1"/>
+      <w:numFmt w:val="bullet"/>
+      <w:lvlText w:val=""/>
+      <w:lvlJc w:val="left"/>
+      <w:pPr>
+        <w:ind w:left="4320" w:hanging="360"/>
+      </w:pPr>
+      <w:rPr>
+        <w:rFonts w:ascii="Wingdings" w:hAnsi="Wingdings" w:hint="default"/>
+      </w:rPr>
+    </w:lvl>
+    <w:lvl w:ilvl="6" w:tplc="04090001" w:tentative="1">
+      <w:start w:val="1"/>
+      <w:numFmt w:val="bullet"/>
+      <w:lvlText w:val=""/>
+      <w:lvlJc w:val="left"/>
+      <w:pPr>
+        <w:ind w:left="5040" w:hanging="360"/>
+      </w:pPr>
+      <w:rPr>
+        <w:rFonts w:ascii="Symbol" w:hAnsi="Symbol" w:hint="default"/>
+      </w:rPr>
+    </w:lvl>
+    <w:lvl w:ilvl="7" w:tplc="04090003" w:tentative="1">
+      <w:start w:val="1"/>
+      <w:numFmt w:val="bullet"/>
+      <w:lvlText w:val="o"/>
+      <w:lvlJc w:val="left"/>
+      <w:pPr>
+        <w:ind w:left="5760" w:hanging="360"/>
+      </w:pPr>
+      <w:rPr>
+        <w:rFonts w:ascii="Courier New" w:hAnsi="Courier New" w:cs="Courier New" w:hint="default"/>
+      </w:rPr>
+    </w:lvl>
+    <w:lvl w:ilvl="8" w:tplc="04090005" w:tentative="1">
+      <w:start w:val="1"/>
+      <w:numFmt w:val="bullet"/>
+      <w:lvlText w:val=""/>
+      <w:lvlJc w:val="left"/>
+      <w:pPr>
+        <w:ind w:left="6480" w:hanging="360"/>
+      </w:pPr>
+      <w:rPr>
+        <w:rFonts w:ascii="Wingdings" w:hAnsi="Wingdings" w:hint="default"/>
+      </w:rPr>
+    </w:lvl>
+  </w:abstractNum>
+  <w:abstractNum w:abstractNumId="10" w15:restartNumberingAfterBreak="0">
     <w:nsid w:val="5B685C02"/>
     <w:multiLevelType w:val="hybridMultilevel"/>
     <w:tmpl w:val="641A9032"/>
@@ -5396,7 +6758,7 @@
       </w:pPr>
     </w:lvl>
   </w:abstractNum>
-  <w:abstractNum w:abstractNumId="10" w15:restartNumberingAfterBreak="0">
+  <w:abstractNum w:abstractNumId="11" w15:restartNumberingAfterBreak="0">
     <w:nsid w:val="64B25EBF"/>
     <w:multiLevelType w:val="multilevel"/>
     <w:tmpl w:val="F9FCFE5E"/>
@@ -5509,7 +6871,7 @@
       </w:pPr>
     </w:lvl>
   </w:abstractNum>
-  <w:abstractNum w:abstractNumId="11" w15:restartNumberingAfterBreak="0">
+  <w:abstractNum w:abstractNumId="12" w15:restartNumberingAfterBreak="0">
     <w:nsid w:val="6A535106"/>
     <w:multiLevelType w:val="hybridMultilevel"/>
     <w:tmpl w:val="544C48C6"/>
@@ -5595,7 +6957,7 @@
       </w:pPr>
     </w:lvl>
   </w:abstractNum>
-  <w:abstractNum w:abstractNumId="12" w15:restartNumberingAfterBreak="0">
+  <w:abstractNum w:abstractNumId="13" w15:restartNumberingAfterBreak="0">
     <w:nsid w:val="6F4F07BD"/>
     <w:multiLevelType w:val="hybridMultilevel"/>
     <w:tmpl w:val="146E469E"/>
@@ -5684,7 +7046,7 @@
       </w:pPr>
     </w:lvl>
   </w:abstractNum>
-  <w:abstractNum w:abstractNumId="13" w15:restartNumberingAfterBreak="0">
+  <w:abstractNum w:abstractNumId="14" w15:restartNumberingAfterBreak="0">
     <w:nsid w:val="71F93B7A"/>
     <w:multiLevelType w:val="hybridMultilevel"/>
     <w:tmpl w:val="F5B84DBA"/>
@@ -5777,7 +7139,7 @@
     <w:abstractNumId w:val="6"/>
   </w:num>
   <w:num w:numId="2">
-    <w:abstractNumId w:val="11"/>
+    <w:abstractNumId w:val="12"/>
   </w:num>
   <w:num w:numId="3">
     <w:abstractNumId w:val="7"/>
@@ -5789,7 +7151,7 @@
     <w:abstractNumId w:val="2"/>
   </w:num>
   <w:num w:numId="6">
-    <w:abstractNumId w:val="12"/>
+    <w:abstractNumId w:val="13"/>
   </w:num>
   <w:num w:numId="7">
     <w:abstractNumId w:val="8"/>
@@ -5798,22 +7160,25 @@
     <w:abstractNumId w:val="1"/>
   </w:num>
   <w:num w:numId="9">
-    <w:abstractNumId w:val="9"/>
+    <w:abstractNumId w:val="10"/>
   </w:num>
   <w:num w:numId="10">
-    <w:abstractNumId w:val="13"/>
+    <w:abstractNumId w:val="14"/>
   </w:num>
   <w:num w:numId="11">
     <w:abstractNumId w:val="3"/>
   </w:num>
   <w:num w:numId="12">
-    <w:abstractNumId w:val="10"/>
+    <w:abstractNumId w:val="11"/>
   </w:num>
   <w:num w:numId="13">
     <w:abstractNumId w:val="4"/>
   </w:num>
   <w:num w:numId="14">
     <w:abstractNumId w:val="5"/>
+  </w:num>
+  <w:num w:numId="15">
+    <w:abstractNumId w:val="9"/>
   </w:num>
 </w:numbering>
 </file>

</xml_diff>